<commit_message>
term project final version ready
</commit_message>
<xml_diff>
--- a/Project/Project doc-6.docx
+++ b/Project/Project doc-6.docx
@@ -466,17 +466,8 @@
                                       <w:sz w:val="32"/>
                                       <w:szCs w:val="32"/>
                                     </w:rPr>
-                                    <w:t xml:space="preserve">Term – </w:t>
+                                    <w:t>Term – Fall</w:t>
                                   </w:r>
-                                  <w:proofErr w:type="gramStart"/>
-                                  <w:r>
-                                    <w:rPr>
-                                      <w:sz w:val="32"/>
-                                      <w:szCs w:val="32"/>
-                                    </w:rPr>
-                                    <w:t>Fall</w:t>
-                                  </w:r>
-                                  <w:proofErr w:type="gramEnd"/>
                                 </w:p>
                                 <w:p/>
                               </w:txbxContent>
@@ -549,8 +540,17 @@
                                 <w:sz w:val="32"/>
                                 <w:szCs w:val="32"/>
                               </w:rPr>
-                              <w:t>Term – Fall</w:t>
+                              <w:t xml:space="preserve">Term – </w:t>
                             </w:r>
+                            <w:proofErr w:type="gramStart"/>
+                            <w:r>
+                              <w:rPr>
+                                <w:sz w:val="32"/>
+                                <w:szCs w:val="32"/>
+                              </w:rPr>
+                              <w:t>Fall</w:t>
+                            </w:r>
+                            <w:proofErr w:type="gramEnd"/>
                           </w:p>
                           <w:p/>
                         </w:txbxContent>
@@ -816,7 +816,11 @@
           <w:docPartUnique/>
         </w:docPartObj>
       </w:sdtPr>
-      <w:sdtEndPr/>
+      <w:sdtEndPr>
+        <w:rPr>
+          <w:bCs/>
+        </w:rPr>
+      </w:sdtEndPr>
       <w:sdtContent>
         <w:p>
           <w:pPr>
@@ -904,10 +908,9 @@
         <w:p>
           <w:pPr>
             <w:pStyle w:val="TOC3"/>
-            <w:ind w:left="720"/>
             <w:rPr>
               <w:rStyle w:val="Hyperlink"/>
-              <w:bCs/>
+              <w:bCs w:val="0"/>
               <w:color w:val="0F0F3F" w:themeColor="text1"/>
               <w:u w:val="none"/>
             </w:rPr>
@@ -945,7 +948,6 @@
             <w:r>
               <w:rPr>
                 <w:rStyle w:val="Hyperlink"/>
-                <w:bCs/>
                 <w:color w:val="0F0F3F" w:themeColor="text1"/>
                 <w:u w:val="none"/>
               </w:rPr>
@@ -962,7 +964,6 @@
             <w:r>
               <w:rPr>
                 <w:rStyle w:val="Hyperlink"/>
-                <w:bCs/>
                 <w:color w:val="0F0F3F" w:themeColor="text1"/>
                 <w:u w:val="none"/>
               </w:rPr>
@@ -970,16 +971,12 @@
             </w:r>
           </w:hyperlink>
           <w:r>
-            <w:rPr>
-              <w:bCs/>
-            </w:rPr>
             <w:br/>
           </w:r>
           <w:hyperlink w:anchor="_Product_Attribute:" w:history="1">
             <w:r>
               <w:rPr>
                 <w:rStyle w:val="Hyperlink"/>
-                <w:bCs/>
                 <w:color w:val="0F0F3F" w:themeColor="text1"/>
                 <w:u w:val="none"/>
               </w:rPr>
@@ -996,7 +993,6 @@
             <w:r>
               <w:rPr>
                 <w:rStyle w:val="Hyperlink"/>
-                <w:bCs/>
                 <w:color w:val="0F0F3F" w:themeColor="text1"/>
                 <w:u w:val="none"/>
               </w:rPr>
@@ -1258,15 +1254,42 @@
                 <w:color w:val="0F0F3F" w:themeColor="text1"/>
                 <w:u w:val="none"/>
               </w:rPr>
-              <w:t>8</w:t>
+              <w:t>9</w:t>
             </w:r>
           </w:hyperlink>
         </w:p>
         <w:p>
           <w:pPr>
             <w:pStyle w:val="TOC3"/>
-            <w:ind w:left="0"/>
           </w:pPr>
+          <w:hyperlink w:anchor="_Business_Constraints" w:history="1">
+            <w:r>
+              <w:rPr>
+                <w:rStyle w:val="Hyperlink"/>
+                <w:color w:val="0F0F3F" w:themeColor="text1"/>
+                <w:u w:val="none"/>
+              </w:rPr>
+              <w:t>Business Constraints</w:t>
+            </w:r>
+            <w:r>
+              <w:rPr>
+                <w:rStyle w:val="Hyperlink"/>
+                <w:color w:val="0F0F3F" w:themeColor="text1"/>
+                <w:u w:val="none"/>
+              </w:rPr>
+              <w:ptab w:relativeTo="margin" w:alignment="right" w:leader="dot"/>
+            </w:r>
+            <w:r>
+              <w:rPr>
+                <w:rStyle w:val="Hyperlink"/>
+                <w:color w:val="0F0F3F" w:themeColor="text1"/>
+                <w:u w:val="none"/>
+              </w:rPr>
+              <w:t>10</w:t>
+            </w:r>
+            <w:bookmarkStart w:id="1" w:name="_GoBack"/>
+            <w:bookmarkEnd w:id="1"/>
+          </w:hyperlink>
         </w:p>
       </w:sdtContent>
     </w:sdt>
@@ -1324,8 +1347,8 @@
               <w:framePr w:hSpace="0" w:wrap="auto" w:vAnchor="margin" w:hAnchor="text" w:yAlign="inline"/>
               <w:jc w:val="left"/>
             </w:pPr>
-            <w:bookmarkStart w:id="1" w:name="_Company_Description"/>
-            <w:bookmarkEnd w:id="1"/>
+            <w:bookmarkStart w:id="2" w:name="_Company_Description"/>
+            <w:bookmarkEnd w:id="2"/>
             <w:r>
               <w:lastRenderedPageBreak/>
               <w:t>Company Description</w:t>
@@ -1381,8 +1404,8 @@
                 <w:color w:val="0F0F3F" w:themeColor="text1"/>
               </w:rPr>
             </w:pPr>
-            <w:bookmarkStart w:id="2" w:name="_Company_Name:_"/>
-            <w:bookmarkEnd w:id="2"/>
+            <w:bookmarkStart w:id="3" w:name="_Company_Name:_"/>
+            <w:bookmarkEnd w:id="3"/>
             <w:r>
               <w:rPr>
                 <w:color w:val="0F0F3F" w:themeColor="text1"/>
@@ -1422,8 +1445,8 @@
                 <w:color w:val="0F0F3F" w:themeColor="text1"/>
               </w:rPr>
             </w:pPr>
-            <w:bookmarkStart w:id="3" w:name="_Company_Overview:_Nitro"/>
-            <w:bookmarkEnd w:id="3"/>
+            <w:bookmarkStart w:id="4" w:name="_Company_Overview:_Nitro"/>
+            <w:bookmarkEnd w:id="4"/>
             <w:r>
               <w:rPr>
                 <w:color w:val="0F0F3F" w:themeColor="text1"/>
@@ -1629,8 +1652,8 @@
                 <w:color w:val="0F0F3F" w:themeColor="text1"/>
               </w:rPr>
             </w:pPr>
-            <w:bookmarkStart w:id="4" w:name="_Product:__Drills"/>
-            <w:bookmarkEnd w:id="4"/>
+            <w:bookmarkStart w:id="5" w:name="_Product:__Drills"/>
+            <w:bookmarkEnd w:id="5"/>
             <w:r>
               <w:rPr>
                 <w:color w:val="0F0F3F" w:themeColor="text1"/>
@@ -1671,8 +1694,8 @@
                 <w:color w:val="0F0F3F" w:themeColor="text1"/>
               </w:rPr>
             </w:pPr>
-            <w:bookmarkStart w:id="5" w:name="_Product_Attribute:"/>
-            <w:bookmarkEnd w:id="5"/>
+            <w:bookmarkStart w:id="6" w:name="_Product_Attribute:"/>
+            <w:bookmarkEnd w:id="6"/>
             <w:r>
               <w:rPr>
                 <w:color w:val="0F0F3F" w:themeColor="text1"/>
@@ -2392,8 +2415,8 @@
           <w:numId w:val="32"/>
         </w:numPr>
       </w:pPr>
-      <w:bookmarkStart w:id="6" w:name="_Invoice:"/>
-      <w:bookmarkEnd w:id="6"/>
+      <w:bookmarkStart w:id="7" w:name="_Invoice:"/>
+      <w:bookmarkEnd w:id="7"/>
       <w:r>
         <w:rPr>
           <w:rStyle w:val="Heading2Char"/>
@@ -2501,8 +2524,8 @@
               <w:framePr w:wrap="around"/>
               <w:jc w:val="left"/>
             </w:pPr>
-            <w:bookmarkStart w:id="7" w:name="_Customer_Sale_Invoice"/>
-            <w:bookmarkEnd w:id="7"/>
+            <w:bookmarkStart w:id="8" w:name="_Customer_Sale_Invoice"/>
+            <w:bookmarkEnd w:id="8"/>
             <w:r>
               <w:t>Customer Sale Invoice</w:t>
             </w:r>
@@ -2601,28 +2624,14 @@
           <w:color w:val="0F0F3F" w:themeColor="text1"/>
         </w:rPr>
       </w:pPr>
-      <w:bookmarkStart w:id="8" w:name="_ER_Diagram_(With"/>
-      <w:bookmarkEnd w:id="8"/>
+      <w:bookmarkStart w:id="9" w:name="_ER_Diagram_(With"/>
+      <w:bookmarkEnd w:id="9"/>
       <w:r>
         <w:rPr>
           <w:color w:val="0F0F3F" w:themeColor="text1"/>
         </w:rPr>
         <w:lastRenderedPageBreak/>
-        <w:t>ER Diagram (With M</w:t>
-      </w:r>
-      <w:proofErr w:type="gramStart"/>
-      <w:r>
-        <w:rPr>
-          <w:color w:val="0F0F3F" w:themeColor="text1"/>
-        </w:rPr>
-        <w:t>:M</w:t>
-      </w:r>
-      <w:proofErr w:type="gramEnd"/>
-      <w:r>
-        <w:rPr>
-          <w:color w:val="0F0F3F" w:themeColor="text1"/>
-        </w:rPr>
-        <w:t xml:space="preserve">): </w:t>
+        <w:t xml:space="preserve">ER Diagram (With M:M): </w:t>
       </w:r>
       <w:r>
         <w:rPr>
@@ -2726,8 +2735,8 @@
               <w:framePr w:wrap="around"/>
               <w:jc w:val="left"/>
             </w:pPr>
-            <w:bookmarkStart w:id="9" w:name="_Entity_Relationship_Diagrams"/>
-            <w:bookmarkEnd w:id="9"/>
+            <w:bookmarkStart w:id="10" w:name="_Entity_Relationship_Diagrams"/>
+            <w:bookmarkEnd w:id="10"/>
             <w:r>
               <w:t>Entity Relationship Diagrams</w:t>
             </w:r>
@@ -2823,28 +2832,14 @@
           <w:numId w:val="24"/>
         </w:numPr>
       </w:pPr>
-      <w:bookmarkStart w:id="10" w:name="_ER_Diagram_(Without"/>
-      <w:bookmarkEnd w:id="10"/>
+      <w:bookmarkStart w:id="11" w:name="_ER_Diagram_(Without"/>
+      <w:bookmarkEnd w:id="11"/>
       <w:r>
         <w:rPr>
           <w:color w:val="0F0F3F" w:themeColor="text1"/>
         </w:rPr>
         <w:lastRenderedPageBreak/>
-        <w:t>ER Diagram (Without M</w:t>
-      </w:r>
-      <w:proofErr w:type="gramStart"/>
-      <w:r>
-        <w:rPr>
-          <w:color w:val="0F0F3F" w:themeColor="text1"/>
-        </w:rPr>
-        <w:t>:M</w:t>
-      </w:r>
-      <w:proofErr w:type="gramEnd"/>
-      <w:r>
-        <w:rPr>
-          <w:color w:val="0F0F3F" w:themeColor="text1"/>
-        </w:rPr>
-        <w:t>):</w:t>
+        <w:t>ER Diagram (Without M:M):</w:t>
       </w:r>
       <w:r>
         <w:rPr>
@@ -3237,7 +3232,6 @@
                 <w:szCs w:val="21"/>
               </w:rPr>
             </w:pPr>
-            <w:proofErr w:type="spellStart"/>
             <w:r>
               <w:rPr>
                 <w:b w:val="0"/>
@@ -3262,7 +3256,6 @@
               </w:rPr>
               <w:t>_id</w:t>
             </w:r>
-            <w:proofErr w:type="spellEnd"/>
           </w:p>
         </w:tc>
         <w:tc>
@@ -3356,7 +3349,6 @@
                 <w:szCs w:val="21"/>
               </w:rPr>
             </w:pPr>
-            <w:proofErr w:type="spellStart"/>
             <w:r>
               <w:rPr>
                 <w:b w:val="0"/>
@@ -3381,7 +3373,6 @@
               </w:rPr>
               <w:t>_name</w:t>
             </w:r>
-            <w:proofErr w:type="spellEnd"/>
           </w:p>
         </w:tc>
         <w:tc>
@@ -3491,7 +3482,6 @@
                 <w:szCs w:val="21"/>
               </w:rPr>
             </w:pPr>
-            <w:proofErr w:type="spellStart"/>
             <w:r>
               <w:rPr>
                 <w:b w:val="0"/>
@@ -3508,7 +3498,6 @@
               </w:rPr>
               <w:t>_id</w:t>
             </w:r>
-            <w:proofErr w:type="spellEnd"/>
           </w:p>
         </w:tc>
         <w:tc>
@@ -3610,7 +3599,6 @@
                 <w:szCs w:val="21"/>
               </w:rPr>
             </w:pPr>
-            <w:proofErr w:type="spellStart"/>
             <w:r>
               <w:rPr>
                 <w:b w:val="0"/>
@@ -3619,7 +3607,6 @@
               </w:rPr>
               <w:t>model_id</w:t>
             </w:r>
-            <w:proofErr w:type="spellEnd"/>
           </w:p>
         </w:tc>
         <w:tc>
@@ -3872,7 +3859,6 @@
                 <w:szCs w:val="21"/>
               </w:rPr>
             </w:pPr>
-            <w:proofErr w:type="spellStart"/>
             <w:r>
               <w:rPr>
                 <w:b w:val="0"/>
@@ -3889,7 +3875,6 @@
               </w:rPr>
               <w:t>_id</w:t>
             </w:r>
-            <w:proofErr w:type="spellEnd"/>
           </w:p>
         </w:tc>
         <w:tc>
@@ -3991,7 +3976,6 @@
                 <w:szCs w:val="21"/>
               </w:rPr>
             </w:pPr>
-            <w:proofErr w:type="spellStart"/>
             <w:r>
               <w:rPr>
                 <w:b w:val="0"/>
@@ -4008,7 +3992,6 @@
               </w:rPr>
               <w:t>_name</w:t>
             </w:r>
-            <w:proofErr w:type="spellEnd"/>
           </w:p>
         </w:tc>
         <w:tc>
@@ -4479,7 +4462,6 @@
                 <w:szCs w:val="21"/>
               </w:rPr>
             </w:pPr>
-            <w:proofErr w:type="spellStart"/>
             <w:r>
               <w:rPr>
                 <w:b w:val="0"/>
@@ -4496,7 +4478,6 @@
               </w:rPr>
               <w:t>_id</w:t>
             </w:r>
-            <w:proofErr w:type="spellEnd"/>
           </w:p>
         </w:tc>
         <w:tc>
@@ -4590,7 +4571,6 @@
                 <w:szCs w:val="21"/>
               </w:rPr>
             </w:pPr>
-            <w:proofErr w:type="spellStart"/>
             <w:r>
               <w:rPr>
                 <w:b w:val="0"/>
@@ -4599,7 +4579,6 @@
               </w:rPr>
               <w:t>order_date</w:t>
             </w:r>
-            <w:proofErr w:type="spellEnd"/>
           </w:p>
         </w:tc>
         <w:tc>
@@ -4693,7 +4672,6 @@
                 <w:szCs w:val="21"/>
               </w:rPr>
             </w:pPr>
-            <w:proofErr w:type="spellStart"/>
             <w:r>
               <w:rPr>
                 <w:b w:val="0"/>
@@ -4702,7 +4680,6 @@
               </w:rPr>
               <w:t>total_price</w:t>
             </w:r>
-            <w:proofErr w:type="spellEnd"/>
           </w:p>
         </w:tc>
         <w:tc>
@@ -4812,7 +4789,6 @@
                 <w:szCs w:val="21"/>
               </w:rPr>
             </w:pPr>
-            <w:proofErr w:type="spellStart"/>
             <w:r>
               <w:rPr>
                 <w:b w:val="0"/>
@@ -4821,7 +4797,6 @@
               </w:rPr>
               <w:t>associate_id</w:t>
             </w:r>
-            <w:proofErr w:type="spellEnd"/>
           </w:p>
         </w:tc>
         <w:tc>
@@ -4923,7 +4898,6 @@
                 <w:szCs w:val="21"/>
               </w:rPr>
             </w:pPr>
-            <w:proofErr w:type="spellStart"/>
             <w:r>
               <w:rPr>
                 <w:b w:val="0"/>
@@ -4932,7 +4906,6 @@
               </w:rPr>
               <w:t>customer_id</w:t>
             </w:r>
-            <w:proofErr w:type="spellEnd"/>
           </w:p>
         </w:tc>
         <w:tc>
@@ -5008,8 +4981,8 @@
                 <w:szCs w:val="28"/>
               </w:rPr>
             </w:pPr>
-            <w:bookmarkStart w:id="11" w:name="_Relational_(Physical)_Model"/>
-            <w:bookmarkEnd w:id="11"/>
+            <w:bookmarkStart w:id="12" w:name="_Relational_(Physical)_Model"/>
+            <w:bookmarkEnd w:id="12"/>
             <w:r>
               <w:rPr>
                 <w:szCs w:val="28"/>
@@ -5187,7 +5160,6 @@
                 <w:szCs w:val="21"/>
               </w:rPr>
             </w:pPr>
-            <w:proofErr w:type="spellStart"/>
             <w:r>
               <w:rPr>
                 <w:b w:val="0"/>
@@ -5204,7 +5176,6 @@
               </w:rPr>
               <w:t>_id</w:t>
             </w:r>
-            <w:proofErr w:type="spellEnd"/>
           </w:p>
         </w:tc>
         <w:tc>
@@ -5407,7 +5378,6 @@
                 <w:szCs w:val="21"/>
               </w:rPr>
             </w:pPr>
-            <w:proofErr w:type="spellStart"/>
             <w:r>
               <w:rPr>
                 <w:b w:val="0"/>
@@ -5416,7 +5386,6 @@
               </w:rPr>
               <w:t>joining_date</w:t>
             </w:r>
-            <w:proofErr w:type="spellEnd"/>
           </w:p>
         </w:tc>
         <w:tc>
@@ -5635,7 +5604,6 @@
                 <w:szCs w:val="21"/>
               </w:rPr>
             </w:pPr>
-            <w:proofErr w:type="spellStart"/>
             <w:r>
               <w:rPr>
                 <w:b w:val="0"/>
@@ -5644,7 +5612,6 @@
               </w:rPr>
               <w:t>mobile_number</w:t>
             </w:r>
-            <w:proofErr w:type="spellEnd"/>
           </w:p>
         </w:tc>
         <w:tc>
@@ -6008,7 +5975,6 @@
                 <w:szCs w:val="21"/>
               </w:rPr>
             </w:pPr>
-            <w:proofErr w:type="spellStart"/>
             <w:r>
               <w:rPr>
                 <w:b w:val="0"/>
@@ -6025,7 +5991,6 @@
               </w:rPr>
               <w:t>_id</w:t>
             </w:r>
-            <w:proofErr w:type="spellEnd"/>
           </w:p>
         </w:tc>
         <w:tc>
@@ -6212,8 +6177,8 @@
         <w:pStyle w:val="Heading1"/>
         <w:framePr w:w="4585" w:wrap="around" w:hAnchor="page" w:x="1009" w:y="781"/>
       </w:pPr>
-      <w:bookmarkStart w:id="12" w:name="_Relational_(Physical)_Model_1"/>
-      <w:bookmarkEnd w:id="12"/>
+      <w:bookmarkStart w:id="13" w:name="_Relational_(Physical)_Model_1"/>
+      <w:bookmarkEnd w:id="13"/>
       <w:r>
         <w:t>Relational (Physical) Model</w:t>
       </w:r>
@@ -6423,7 +6388,6 @@
                 <w:szCs w:val="21"/>
               </w:rPr>
             </w:pPr>
-            <w:proofErr w:type="spellStart"/>
             <w:r>
               <w:rPr>
                 <w:b w:val="0"/>
@@ -6440,7 +6404,6 @@
               </w:rPr>
               <w:t>_id</w:t>
             </w:r>
-            <w:proofErr w:type="spellEnd"/>
           </w:p>
         </w:tc>
         <w:tc>
@@ -6643,7 +6606,6 @@
                 <w:szCs w:val="21"/>
               </w:rPr>
             </w:pPr>
-            <w:proofErr w:type="spellStart"/>
             <w:r>
               <w:rPr>
                 <w:b w:val="0"/>
@@ -6668,7 +6630,6 @@
               </w:rPr>
               <w:t>ate</w:t>
             </w:r>
-            <w:proofErr w:type="spellEnd"/>
           </w:p>
         </w:tc>
         <w:tc>
@@ -6887,7 +6848,6 @@
                 <w:szCs w:val="21"/>
               </w:rPr>
             </w:pPr>
-            <w:proofErr w:type="spellStart"/>
             <w:r>
               <w:rPr>
                 <w:b w:val="0"/>
@@ -6896,7 +6856,6 @@
               </w:rPr>
               <w:t>mobile_num</w:t>
             </w:r>
-            <w:proofErr w:type="spellEnd"/>
           </w:p>
         </w:tc>
         <w:tc>
@@ -7174,7 +7133,6 @@
                 <w:szCs w:val="21"/>
               </w:rPr>
             </w:pPr>
-            <w:proofErr w:type="spellStart"/>
             <w:r>
               <w:rPr>
                 <w:b w:val="0"/>
@@ -7191,7 +7149,6 @@
               </w:rPr>
               <w:t>_id</w:t>
             </w:r>
-            <w:proofErr w:type="spellEnd"/>
           </w:p>
         </w:tc>
         <w:tc>
@@ -7301,7 +7258,6 @@
                 <w:szCs w:val="21"/>
               </w:rPr>
             </w:pPr>
-            <w:proofErr w:type="spellStart"/>
             <w:r>
               <w:rPr>
                 <w:b w:val="0"/>
@@ -7310,7 +7266,6 @@
               </w:rPr>
               <w:t>product_id</w:t>
             </w:r>
-            <w:proofErr w:type="spellEnd"/>
           </w:p>
         </w:tc>
         <w:tc>
@@ -7672,7 +7627,6 @@
                 <w:szCs w:val="21"/>
               </w:rPr>
             </w:pPr>
-            <w:proofErr w:type="spellStart"/>
             <w:r>
               <w:rPr>
                 <w:b w:val="0"/>
@@ -7689,7 +7643,6 @@
               </w:rPr>
               <w:t>ct_id</w:t>
             </w:r>
-            <w:proofErr w:type="spellEnd"/>
           </w:p>
         </w:tc>
         <w:tc>
@@ -7799,7 +7752,6 @@
                 <w:szCs w:val="21"/>
               </w:rPr>
             </w:pPr>
-            <w:proofErr w:type="spellStart"/>
             <w:r>
               <w:rPr>
                 <w:b w:val="0"/>
@@ -7808,7 +7760,6 @@
               </w:rPr>
               <w:t>order_id</w:t>
             </w:r>
-            <w:proofErr w:type="spellEnd"/>
           </w:p>
         </w:tc>
         <w:tc>
@@ -8003,7 +7954,6 @@
                 <w:szCs w:val="21"/>
               </w:rPr>
             </w:pPr>
-            <w:proofErr w:type="spellStart"/>
             <w:r>
               <w:rPr>
                 <w:b w:val="0"/>
@@ -8012,7 +7962,6 @@
               </w:rPr>
               <w:t>unit_price</w:t>
             </w:r>
-            <w:proofErr w:type="spellEnd"/>
           </w:p>
         </w:tc>
         <w:tc>
@@ -8273,7 +8222,6 @@
                 <w:szCs w:val="21"/>
               </w:rPr>
             </w:pPr>
-            <w:proofErr w:type="spellStart"/>
             <w:r>
               <w:rPr>
                 <w:b w:val="0"/>
@@ -8290,7 +8238,6 @@
               </w:rPr>
               <w:t>_id</w:t>
             </w:r>
-            <w:proofErr w:type="spellEnd"/>
           </w:p>
         </w:tc>
         <w:tc>
@@ -8392,7 +8339,6 @@
                 <w:szCs w:val="21"/>
               </w:rPr>
             </w:pPr>
-            <w:proofErr w:type="spellStart"/>
             <w:r>
               <w:rPr>
                 <w:b w:val="0"/>
@@ -8409,7 +8355,6 @@
               </w:rPr>
               <w:t>_name</w:t>
             </w:r>
-            <w:proofErr w:type="spellEnd"/>
           </w:p>
         </w:tc>
         <w:tc>
@@ -8670,7 +8615,6 @@
                 <w:szCs w:val="21"/>
               </w:rPr>
             </w:pPr>
-            <w:proofErr w:type="spellStart"/>
             <w:r>
               <w:rPr>
                 <w:b w:val="0"/>
@@ -8687,7 +8631,6 @@
               </w:rPr>
               <w:t>_id</w:t>
             </w:r>
-            <w:proofErr w:type="spellEnd"/>
           </w:p>
         </w:tc>
         <w:tc>
@@ -8789,7 +8732,6 @@
                 <w:szCs w:val="21"/>
               </w:rPr>
             </w:pPr>
-            <w:proofErr w:type="spellStart"/>
             <w:r>
               <w:rPr>
                 <w:b w:val="0"/>
@@ -8806,7 +8748,6 @@
               </w:rPr>
               <w:t>_name</w:t>
             </w:r>
-            <w:proofErr w:type="spellEnd"/>
           </w:p>
         </w:tc>
         <w:tc>
@@ -9075,7 +9016,6 @@
                 <w:szCs w:val="21"/>
               </w:rPr>
             </w:pPr>
-            <w:proofErr w:type="spellStart"/>
             <w:r>
               <w:rPr>
                 <w:b w:val="0"/>
@@ -9092,7 +9032,6 @@
               </w:rPr>
               <w:t>_id</w:t>
             </w:r>
-            <w:proofErr w:type="spellEnd"/>
           </w:p>
         </w:tc>
         <w:tc>
@@ -9202,7 +9141,6 @@
                 <w:szCs w:val="21"/>
               </w:rPr>
             </w:pPr>
-            <w:proofErr w:type="spellStart"/>
             <w:r>
               <w:rPr>
                 <w:b w:val="0"/>
@@ -9211,7 +9149,6 @@
               </w:rPr>
               <w:t>color_id</w:t>
             </w:r>
-            <w:proofErr w:type="spellEnd"/>
           </w:p>
         </w:tc>
         <w:tc>
@@ -9286,12 +9223,13 @@
         <w:pStyle w:val="Heading1"/>
         <w:framePr w:wrap="around" w:hAnchor="page" w:x="721" w:y="1129"/>
       </w:pPr>
-      <w:bookmarkStart w:id="13" w:name="_Relational_Schema"/>
-      <w:bookmarkEnd w:id="13"/>
+      <w:bookmarkStart w:id="14" w:name="_Relational_Schema"/>
+      <w:bookmarkEnd w:id="14"/>
       <w:r>
         <w:t>Relational Schema</w:t>
       </w:r>
     </w:p>
+    <w:p/>
     <w:p>
       <w:pPr>
         <w:pStyle w:val="Content"/>
@@ -9301,7 +9239,6 @@
           <w:szCs w:val="26"/>
         </w:rPr>
       </w:pPr>
-      <w:proofErr w:type="gramStart"/>
       <w:r>
         <w:rPr>
           <w:sz w:val="26"/>
@@ -9323,8 +9260,6 @@
         </w:rPr>
         <w:t>(</w:t>
       </w:r>
-      <w:proofErr w:type="spellStart"/>
-      <w:proofErr w:type="gramEnd"/>
       <w:r>
         <w:rPr>
           <w:b/>
@@ -9334,7 +9269,6 @@
         </w:rPr>
         <w:t>project_id</w:t>
       </w:r>
-      <w:proofErr w:type="spellEnd"/>
       <w:r>
         <w:rPr>
           <w:sz w:val="26"/>
@@ -9342,7 +9276,6 @@
         </w:rPr>
         <w:t xml:space="preserve">, </w:t>
       </w:r>
-      <w:proofErr w:type="spellStart"/>
       <w:r>
         <w:rPr>
           <w:sz w:val="26"/>
@@ -9355,17 +9288,8 @@
           <w:sz w:val="26"/>
           <w:szCs w:val="26"/>
         </w:rPr>
-        <w:t>_name</w:t>
-      </w:r>
-      <w:proofErr w:type="spellEnd"/>
-      <w:r>
-        <w:rPr>
-          <w:sz w:val="26"/>
-          <w:szCs w:val="26"/>
-        </w:rPr>
-        <w:t xml:space="preserve">, </w:t>
-      </w:r>
-      <w:proofErr w:type="spellStart"/>
+        <w:t xml:space="preserve">_name, </w:t>
+      </w:r>
       <w:r>
         <w:rPr>
           <w:b/>
@@ -9375,7 +9299,6 @@
         </w:rPr>
         <w:t>brand_id</w:t>
       </w:r>
-      <w:proofErr w:type="spellEnd"/>
       <w:r>
         <w:rPr>
           <w:sz w:val="26"/>
@@ -9383,7 +9306,6 @@
         </w:rPr>
         <w:t xml:space="preserve">, </w:t>
       </w:r>
-      <w:proofErr w:type="spellStart"/>
       <w:r>
         <w:rPr>
           <w:b/>
@@ -9393,7 +9315,6 @@
         </w:rPr>
         <w:t>model_id</w:t>
       </w:r>
-      <w:proofErr w:type="spellEnd"/>
       <w:r>
         <w:rPr>
           <w:sz w:val="26"/>
@@ -9419,7 +9340,6 @@
         </w:rPr>
         <w:t xml:space="preserve">FK </w:t>
       </w:r>
-      <w:proofErr w:type="spellStart"/>
       <w:r>
         <w:rPr>
           <w:sz w:val="26"/>
@@ -9427,7 +9347,6 @@
         </w:rPr>
         <w:t>brand_id</w:t>
       </w:r>
-      <w:proofErr w:type="spellEnd"/>
       <w:r>
         <w:rPr>
           <w:sz w:val="26"/>
@@ -9448,23 +9367,7 @@
           <w:szCs w:val="26"/>
         </w:rPr>
         <w:br/>
-        <w:t xml:space="preserve">FK </w:t>
-      </w:r>
-      <w:proofErr w:type="spellStart"/>
-      <w:r>
-        <w:rPr>
-          <w:sz w:val="26"/>
-          <w:szCs w:val="26"/>
-        </w:rPr>
-        <w:t>model_id</w:t>
-      </w:r>
-      <w:proofErr w:type="spellEnd"/>
-      <w:r>
-        <w:rPr>
-          <w:sz w:val="26"/>
-          <w:szCs w:val="26"/>
-        </w:rPr>
-        <w:t xml:space="preserve"> -&gt;</w:t>
+        <w:t>FK model_id -&gt;</w:t>
       </w:r>
       <w:r>
         <w:rPr>
@@ -9497,7 +9400,6 @@
           <w:szCs w:val="26"/>
         </w:rPr>
       </w:pPr>
-      <w:proofErr w:type="gramStart"/>
       <w:r>
         <w:rPr>
           <w:sz w:val="26"/>
@@ -9519,8 +9421,6 @@
         </w:rPr>
         <w:t>(</w:t>
       </w:r>
-      <w:proofErr w:type="spellStart"/>
-      <w:proofErr w:type="gramEnd"/>
       <w:r>
         <w:rPr>
           <w:b/>
@@ -9528,7 +9428,6 @@
         </w:rPr>
         <w:t>model_id</w:t>
       </w:r>
-      <w:proofErr w:type="spellEnd"/>
       <w:r>
         <w:rPr>
           <w:sz w:val="26"/>
@@ -9536,11 +9435,9 @@
         </w:rPr>
         <w:t xml:space="preserve">, </w:t>
       </w:r>
-      <w:proofErr w:type="spellStart"/>
       <w:r>
         <w:t>model_name</w:t>
       </w:r>
-      <w:proofErr w:type="spellEnd"/>
       <w:r>
         <w:rPr>
           <w:sz w:val="26"/>
@@ -9589,7 +9486,6 @@
         </w:rPr>
         <w:br/>
       </w:r>
-      <w:proofErr w:type="gramStart"/>
       <w:r>
         <w:rPr>
           <w:sz w:val="26"/>
@@ -9611,8 +9507,6 @@
         </w:rPr>
         <w:t>(</w:t>
       </w:r>
-      <w:proofErr w:type="spellStart"/>
-      <w:proofErr w:type="gramEnd"/>
       <w:r>
         <w:rPr>
           <w:b/>
@@ -9631,7 +9525,6 @@
         </w:rPr>
         <w:t>_id</w:t>
       </w:r>
-      <w:proofErr w:type="spellEnd"/>
       <w:r>
         <w:rPr>
           <w:sz w:val="26"/>
@@ -9639,11 +9532,9 @@
         </w:rPr>
         <w:t xml:space="preserve">, </w:t>
       </w:r>
-      <w:proofErr w:type="spellStart"/>
       <w:r>
         <w:t>order_date</w:t>
       </w:r>
-      <w:proofErr w:type="spellEnd"/>
       <w:r>
         <w:rPr>
           <w:sz w:val="26"/>
@@ -9651,15 +9542,9 @@
         </w:rPr>
         <w:t xml:space="preserve">, </w:t>
       </w:r>
-      <w:proofErr w:type="spellStart"/>
-      <w:r>
-        <w:t>total_price</w:t>
-      </w:r>
-      <w:proofErr w:type="spellEnd"/>
-      <w:r>
-        <w:t xml:space="preserve">, </w:t>
-      </w:r>
-      <w:proofErr w:type="spellStart"/>
+      <w:r>
+        <w:t xml:space="preserve">total_price, </w:t>
+      </w:r>
       <w:r>
         <w:rPr>
           <w:b/>
@@ -9667,11 +9552,9 @@
         </w:rPr>
         <w:t>associate_id</w:t>
       </w:r>
-      <w:proofErr w:type="spellEnd"/>
       <w:r>
         <w:t xml:space="preserve">, </w:t>
       </w:r>
-      <w:proofErr w:type="spellStart"/>
       <w:r>
         <w:rPr>
           <w:b/>
@@ -9679,7 +9562,6 @@
         </w:rPr>
         <w:t>customer_id</w:t>
       </w:r>
-      <w:proofErr w:type="spellEnd"/>
       <w:r>
         <w:rPr>
           <w:sz w:val="26"/>
@@ -9705,11 +9587,9 @@
         </w:rPr>
         <w:t xml:space="preserve">FK </w:t>
       </w:r>
-      <w:proofErr w:type="spellStart"/>
       <w:r>
         <w:t>associate_id</w:t>
       </w:r>
-      <w:proofErr w:type="spellEnd"/>
       <w:r>
         <w:rPr>
           <w:sz w:val="26"/>
@@ -9756,11 +9636,9 @@
         </w:rPr>
         <w:t xml:space="preserve">FK </w:t>
       </w:r>
-      <w:proofErr w:type="spellStart"/>
       <w:r>
         <w:t>customer_id</w:t>
       </w:r>
-      <w:proofErr w:type="spellEnd"/>
       <w:r>
         <w:rPr>
           <w:sz w:val="26"/>
@@ -9791,13 +9669,6 @@
           <w:szCs w:val="26"/>
         </w:rPr>
         <w:br/>
-      </w:r>
-      <w:proofErr w:type="gramStart"/>
-      <w:r>
-        <w:rPr>
-          <w:sz w:val="26"/>
-          <w:szCs w:val="26"/>
-        </w:rPr>
         <w:t>CUSTOMER</w:t>
       </w:r>
       <w:r>
@@ -9814,8 +9685,6 @@
         </w:rPr>
         <w:t>(</w:t>
       </w:r>
-      <w:proofErr w:type="spellStart"/>
-      <w:proofErr w:type="gramEnd"/>
       <w:r>
         <w:rPr>
           <w:b/>
@@ -9832,7 +9701,6 @@
         </w:rPr>
         <w:t>_id</w:t>
       </w:r>
-      <w:proofErr w:type="spellEnd"/>
       <w:r>
         <w:rPr>
           <w:sz w:val="26"/>
@@ -9840,7 +9708,6 @@
         </w:rPr>
         <w:t xml:space="preserve">, </w:t>
       </w:r>
-      <w:proofErr w:type="spellStart"/>
       <w:r>
         <w:rPr>
           <w:sz w:val="26"/>
@@ -9853,47 +9720,14 @@
           <w:sz w:val="26"/>
           <w:szCs w:val="26"/>
         </w:rPr>
-        <w:t>_name</w:t>
-      </w:r>
-      <w:proofErr w:type="spellEnd"/>
+        <w:t xml:space="preserve">_name, </w:t>
+      </w:r>
       <w:r>
         <w:rPr>
           <w:sz w:val="26"/>
           <w:szCs w:val="26"/>
         </w:rPr>
-        <w:t xml:space="preserve">, </w:t>
-      </w:r>
-      <w:proofErr w:type="spellStart"/>
-      <w:r>
-        <w:rPr>
-          <w:sz w:val="26"/>
-          <w:szCs w:val="26"/>
-        </w:rPr>
-        <w:t>joining_date</w:t>
-      </w:r>
-      <w:proofErr w:type="spellEnd"/>
-      <w:r>
-        <w:rPr>
-          <w:sz w:val="26"/>
-          <w:szCs w:val="26"/>
-        </w:rPr>
-        <w:t xml:space="preserve">, email, </w:t>
-      </w:r>
-      <w:proofErr w:type="spellStart"/>
-      <w:r>
-        <w:rPr>
-          <w:sz w:val="26"/>
-          <w:szCs w:val="26"/>
-        </w:rPr>
-        <w:t>mobile_number</w:t>
-      </w:r>
-      <w:proofErr w:type="spellEnd"/>
-      <w:r>
-        <w:rPr>
-          <w:sz w:val="26"/>
-          <w:szCs w:val="26"/>
-        </w:rPr>
-        <w:t>, address)</w:t>
+        <w:t>joining_date, email, mobile_number, address)</w:t>
       </w:r>
       <w:r>
         <w:rPr>
@@ -9919,7 +9753,6 @@
         </w:rPr>
         <w:br/>
       </w:r>
-      <w:proofErr w:type="gramStart"/>
       <w:r>
         <w:rPr>
           <w:sz w:val="26"/>
@@ -9934,8 +9767,6 @@
         </w:rPr>
         <w:t>(</w:t>
       </w:r>
-      <w:proofErr w:type="spellStart"/>
-      <w:proofErr w:type="gramEnd"/>
       <w:r>
         <w:rPr>
           <w:b/>
@@ -9952,7 +9783,6 @@
         </w:rPr>
         <w:t>_id</w:t>
       </w:r>
-      <w:proofErr w:type="spellEnd"/>
       <w:r>
         <w:rPr>
           <w:sz w:val="26"/>
@@ -9986,7 +9816,6 @@
         <w:pStyle w:val="Content"/>
         <w:framePr w:hSpace="0" w:wrap="auto" w:vAnchor="margin" w:hAnchor="text" w:yAlign="inline"/>
       </w:pPr>
-      <w:proofErr w:type="gramStart"/>
       <w:r>
         <w:t>ASSOCIATE</w:t>
       </w:r>
@@ -9996,8 +9825,6 @@
       <w:r>
         <w:t>(</w:t>
       </w:r>
-      <w:proofErr w:type="spellStart"/>
-      <w:proofErr w:type="gramEnd"/>
       <w:r>
         <w:rPr>
           <w:b/>
@@ -10016,23 +9843,12 @@
         </w:rPr>
         <w:t>_id</w:t>
       </w:r>
-      <w:proofErr w:type="spellEnd"/>
       <w:r>
         <w:t xml:space="preserve">, name, </w:t>
       </w:r>
-      <w:proofErr w:type="spellStart"/>
-      <w:r>
-        <w:t>joining_date</w:t>
-      </w:r>
-      <w:proofErr w:type="spellEnd"/>
-      <w:r>
-        <w:t xml:space="preserve">, email, </w:t>
-      </w:r>
-      <w:proofErr w:type="spellStart"/>
-      <w:r>
-        <w:t>mobile_num</w:t>
-      </w:r>
-      <w:proofErr w:type="spellEnd"/>
+      <w:r>
+        <w:t>joining_date, email, mobile_num</w:t>
+      </w:r>
       <w:r>
         <w:t xml:space="preserve">) </w:t>
       </w:r>
@@ -10052,17 +9868,11 @@
         <w:t>PRODUCT</w:t>
       </w:r>
       <w:r>
-        <w:t>_</w:t>
-      </w:r>
-      <w:proofErr w:type="gramStart"/>
-      <w:r>
-        <w:t>WAREHOUSE</w:t>
+        <w:t>_WAREHOUSE</w:t>
       </w:r>
       <w:r>
         <w:t>(</w:t>
       </w:r>
-      <w:proofErr w:type="spellStart"/>
-      <w:proofErr w:type="gramEnd"/>
       <w:r>
         <w:rPr>
           <w:b/>
@@ -10084,11 +9894,9 @@
         </w:rPr>
         <w:t>ct_id</w:t>
       </w:r>
-      <w:proofErr w:type="spellEnd"/>
       <w:r>
         <w:t xml:space="preserve">, </w:t>
       </w:r>
-      <w:proofErr w:type="spellStart"/>
       <w:r>
         <w:rPr>
           <w:b/>
@@ -10103,7 +9911,6 @@
         </w:rPr>
         <w:t>_id</w:t>
       </w:r>
-      <w:proofErr w:type="spellEnd"/>
       <w:r>
         <w:t xml:space="preserve">, </w:t>
       </w:r>
@@ -10123,31 +9930,18 @@
       <w:r>
         <w:t xml:space="preserve">FK </w:t>
       </w:r>
-      <w:proofErr w:type="spellStart"/>
       <w:r>
         <w:t>product</w:t>
       </w:r>
       <w:r>
-        <w:t>_id</w:t>
-      </w:r>
-      <w:proofErr w:type="spellEnd"/>
-      <w:r>
-        <w:t xml:space="preserve"> -&gt; </w:t>
+        <w:t xml:space="preserve">_id -&gt; </w:t>
       </w:r>
       <w:r>
         <w:t>PRODUCT</w:t>
       </w:r>
       <w:r>
         <w:br/>
-        <w:t xml:space="preserve">FK </w:t>
-      </w:r>
-      <w:proofErr w:type="spellStart"/>
-      <w:r>
-        <w:t>warehouse_id</w:t>
-      </w:r>
-      <w:proofErr w:type="spellEnd"/>
-      <w:r>
-        <w:t xml:space="preserve"> -&gt; WAREHOUSE</w:t>
+        <w:t>FK warehouse_id -&gt; WAREHOUSE</w:t>
       </w:r>
       <w:r>
         <w:t xml:space="preserve"> </w:t>
@@ -10168,17 +9962,11 @@
         <w:t>PRODUCT</w:t>
       </w:r>
       <w:r>
-        <w:t>_</w:t>
-      </w:r>
-      <w:proofErr w:type="gramStart"/>
-      <w:r>
-        <w:t>ORDER</w:t>
+        <w:t>_ORDER</w:t>
       </w:r>
       <w:r>
         <w:t>(</w:t>
       </w:r>
-      <w:proofErr w:type="spellStart"/>
-      <w:proofErr w:type="gramEnd"/>
       <w:r>
         <w:rPr>
           <w:b/>
@@ -10193,11 +9981,9 @@
         </w:rPr>
         <w:t>ct_id</w:t>
       </w:r>
-      <w:proofErr w:type="spellEnd"/>
       <w:r>
         <w:t xml:space="preserve">, </w:t>
       </w:r>
-      <w:proofErr w:type="spellStart"/>
       <w:r>
         <w:rPr>
           <w:b/>
@@ -10205,18 +9991,12 @@
         </w:rPr>
         <w:t>order_id</w:t>
       </w:r>
-      <w:proofErr w:type="spellEnd"/>
       <w:r>
         <w:t xml:space="preserve">, </w:t>
       </w:r>
       <w:r>
-        <w:t xml:space="preserve">quantity, </w:t>
-      </w:r>
-      <w:proofErr w:type="spellStart"/>
-      <w:r>
-        <w:t>unit_price</w:t>
-      </w:r>
-      <w:proofErr w:type="spellEnd"/>
+        <w:t>quantity, unit_price</w:t>
+      </w:r>
       <w:r>
         <w:t xml:space="preserve">) </w:t>
       </w:r>
@@ -10230,16 +10010,11 @@
       <w:r>
         <w:t xml:space="preserve">FK </w:t>
       </w:r>
-      <w:proofErr w:type="spellStart"/>
       <w:r>
         <w:t>product</w:t>
       </w:r>
       <w:r>
-        <w:t>_id</w:t>
-      </w:r>
-      <w:proofErr w:type="spellEnd"/>
-      <w:r>
-        <w:t xml:space="preserve"> -&gt; </w:t>
+        <w:t xml:space="preserve">_id -&gt; </w:t>
       </w:r>
       <w:r>
         <w:t>PRODUCT</w:t>
@@ -10252,15 +10027,7 @@
         <w:ind w:firstLine="720"/>
       </w:pPr>
       <w:r>
-        <w:t xml:space="preserve">FK </w:t>
-      </w:r>
-      <w:proofErr w:type="spellStart"/>
-      <w:r>
-        <w:t>order_id</w:t>
-      </w:r>
-      <w:proofErr w:type="spellEnd"/>
-      <w:r>
-        <w:t xml:space="preserve"> -&gt; ORDER</w:t>
+        <w:t>FK order_id -&gt; ORDER</w:t>
       </w:r>
       <w:r>
         <w:t xml:space="preserve"> </w:t>
@@ -10277,7 +10044,6 @@
         <w:pStyle w:val="Content"/>
         <w:framePr w:hSpace="0" w:wrap="auto" w:vAnchor="margin" w:hAnchor="text" w:yAlign="inline"/>
       </w:pPr>
-      <w:proofErr w:type="gramStart"/>
       <w:r>
         <w:t>BRAND</w:t>
       </w:r>
@@ -10287,8 +10053,6 @@
       <w:r>
         <w:t>(</w:t>
       </w:r>
-      <w:proofErr w:type="spellStart"/>
-      <w:proofErr w:type="gramEnd"/>
       <w:r>
         <w:rPr>
           <w:b/>
@@ -10303,20 +10067,14 @@
         </w:rPr>
         <w:t>_id</w:t>
       </w:r>
-      <w:proofErr w:type="spellEnd"/>
       <w:r>
         <w:t xml:space="preserve">, </w:t>
       </w:r>
-      <w:proofErr w:type="spellStart"/>
       <w:r>
         <w:t>brand</w:t>
       </w:r>
       <w:r>
-        <w:t>_name</w:t>
-      </w:r>
-      <w:proofErr w:type="spellEnd"/>
-      <w:r>
-        <w:t xml:space="preserve">) </w:t>
+        <w:t xml:space="preserve">_name) </w:t>
       </w:r>
     </w:p>
     <w:p>
@@ -10330,7 +10088,6 @@
         <w:pStyle w:val="Content"/>
         <w:framePr w:hSpace="0" w:wrap="auto" w:vAnchor="margin" w:hAnchor="text" w:yAlign="inline"/>
       </w:pPr>
-      <w:proofErr w:type="gramStart"/>
       <w:r>
         <w:t>COLOR</w:t>
       </w:r>
@@ -10340,8 +10097,6 @@
       <w:r>
         <w:t>(</w:t>
       </w:r>
-      <w:proofErr w:type="spellStart"/>
-      <w:proofErr w:type="gramEnd"/>
       <w:r>
         <w:rPr>
           <w:b/>
@@ -10356,20 +10111,14 @@
         </w:rPr>
         <w:t>_id</w:t>
       </w:r>
-      <w:proofErr w:type="spellEnd"/>
       <w:r>
         <w:t xml:space="preserve">, </w:t>
       </w:r>
-      <w:proofErr w:type="spellStart"/>
       <w:r>
         <w:t>color</w:t>
       </w:r>
       <w:r>
-        <w:t>_name</w:t>
-      </w:r>
-      <w:proofErr w:type="spellEnd"/>
-      <w:r>
-        <w:t>)</w:t>
+        <w:t>_name)</w:t>
       </w:r>
     </w:p>
     <w:p>
@@ -10387,17 +10136,11 @@
         <w:t>PRODUCT</w:t>
       </w:r>
       <w:r>
-        <w:t>_</w:t>
-      </w:r>
-      <w:proofErr w:type="gramStart"/>
-      <w:r>
-        <w:t>COLOR</w:t>
+        <w:t>_COLOR</w:t>
       </w:r>
       <w:r>
         <w:t>(</w:t>
       </w:r>
-      <w:proofErr w:type="spellStart"/>
-      <w:proofErr w:type="gramEnd"/>
       <w:r>
         <w:rPr>
           <w:b/>
@@ -10419,11 +10162,9 @@
         </w:rPr>
         <w:t>ct_id</w:t>
       </w:r>
-      <w:proofErr w:type="spellEnd"/>
       <w:r>
         <w:t xml:space="preserve">, </w:t>
       </w:r>
-      <w:proofErr w:type="spellStart"/>
       <w:r>
         <w:rPr>
           <w:b/>
@@ -10431,7 +10172,6 @@
         </w:rPr>
         <w:t>color_id</w:t>
       </w:r>
-      <w:proofErr w:type="spellEnd"/>
       <w:r>
         <w:t xml:space="preserve">) </w:t>
       </w:r>
@@ -10445,50 +10185,854 @@
       <w:r>
         <w:t xml:space="preserve">FK </w:t>
       </w:r>
-      <w:proofErr w:type="spellStart"/>
       <w:r>
         <w:t>product</w:t>
       </w:r>
       <w:r>
-        <w:t>_id</w:t>
-      </w:r>
-      <w:proofErr w:type="spellEnd"/>
-      <w:r>
-        <w:t xml:space="preserve"> -&gt; </w:t>
+        <w:t xml:space="preserve">_id -&gt; </w:t>
       </w:r>
       <w:r>
         <w:t>PRODUCT</w:t>
       </w:r>
       <w:r>
         <w:br/>
-        <w:t xml:space="preserve">FK </w:t>
-      </w:r>
-      <w:proofErr w:type="spellStart"/>
-      <w:r>
-        <w:t>color_id</w:t>
-      </w:r>
-      <w:proofErr w:type="spellEnd"/>
-      <w:r>
-        <w:t xml:space="preserve"> -&gt; COLOR</w:t>
+        <w:t>FK color_id -&gt; COLOR</w:t>
       </w:r>
       <w:r>
         <w:t xml:space="preserve"> </w:t>
       </w:r>
+      <w:r>
+        <w:br/>
+      </w:r>
+      <w:r>
+        <w:br/>
+      </w:r>
+    </w:p>
+    <w:tbl>
+      <w:tblPr>
+        <w:tblStyle w:val="TableGrid"/>
+        <w:tblW w:w="10416" w:type="dxa"/>
+        <w:tblLook w:val="0620" w:firstRow="1" w:lastRow="0" w:firstColumn="0" w:lastColumn="0" w:noHBand="1" w:noVBand="1"/>
+      </w:tblPr>
+      <w:tblGrid>
+        <w:gridCol w:w="3472"/>
+        <w:gridCol w:w="3472"/>
+        <w:gridCol w:w="3472"/>
+      </w:tblGrid>
+      <w:tr>
+        <w:trPr>
+          <w:trHeight w:val="368"/>
+        </w:trPr>
+        <w:tc>
+          <w:tcPr>
+            <w:tcW w:w="10416" w:type="dxa"/>
+            <w:gridSpan w:val="3"/>
+          </w:tcPr>
+          <w:p>
+            <w:pPr>
+              <w:jc w:val="center"/>
+              <w:rPr>
+                <w:szCs w:val="28"/>
+              </w:rPr>
+            </w:pPr>
+            <w:r>
+              <w:rPr>
+                <w:szCs w:val="28"/>
+              </w:rPr>
+              <w:lastRenderedPageBreak/>
+              <w:t>P</w:t>
+            </w:r>
+            <w:r>
+              <w:rPr>
+                <w:szCs w:val="28"/>
+              </w:rPr>
+              <w:t>RODUCTS</w:t>
+            </w:r>
+          </w:p>
+        </w:tc>
+      </w:tr>
+      <w:tr>
+        <w:trPr>
+          <w:trHeight w:val="294"/>
+        </w:trPr>
+        <w:tc>
+          <w:tcPr>
+            <w:tcW w:w="3472" w:type="dxa"/>
+          </w:tcPr>
+          <w:p>
+            <w:pPr>
+              <w:jc w:val="center"/>
+              <w:rPr>
+                <w:sz w:val="25"/>
+                <w:szCs w:val="25"/>
+              </w:rPr>
+            </w:pPr>
+            <w:r>
+              <w:rPr>
+                <w:sz w:val="25"/>
+                <w:szCs w:val="25"/>
+              </w:rPr>
+              <w:t>Attribute</w:t>
+            </w:r>
+          </w:p>
+        </w:tc>
+        <w:tc>
+          <w:tcPr>
+            <w:tcW w:w="3472" w:type="dxa"/>
+          </w:tcPr>
+          <w:p>
+            <w:pPr>
+              <w:jc w:val="center"/>
+              <w:rPr>
+                <w:sz w:val="25"/>
+                <w:szCs w:val="25"/>
+              </w:rPr>
+            </w:pPr>
+            <w:r>
+              <w:rPr>
+                <w:sz w:val="25"/>
+                <w:szCs w:val="25"/>
+              </w:rPr>
+              <w:t>Constraint</w:t>
+            </w:r>
+          </w:p>
+        </w:tc>
+        <w:tc>
+          <w:tcPr>
+            <w:tcW w:w="3472" w:type="dxa"/>
+          </w:tcPr>
+          <w:p>
+            <w:pPr>
+              <w:jc w:val="center"/>
+              <w:rPr>
+                <w:sz w:val="25"/>
+                <w:szCs w:val="25"/>
+              </w:rPr>
+            </w:pPr>
+            <w:r>
+              <w:rPr>
+                <w:sz w:val="25"/>
+                <w:szCs w:val="25"/>
+              </w:rPr>
+              <w:t>Description</w:t>
+            </w:r>
+          </w:p>
+        </w:tc>
+      </w:tr>
+      <w:tr>
+        <w:trPr>
+          <w:trHeight w:val="294"/>
+        </w:trPr>
+        <w:tc>
+          <w:tcPr>
+            <w:tcW w:w="3472" w:type="dxa"/>
+          </w:tcPr>
+          <w:p>
+            <w:pPr>
+              <w:jc w:val="center"/>
+              <w:rPr>
+                <w:b w:val="0"/>
+                <w:sz w:val="21"/>
+                <w:szCs w:val="21"/>
+              </w:rPr>
+            </w:pPr>
+            <w:r>
+              <w:rPr>
+                <w:b w:val="0"/>
+                <w:sz w:val="21"/>
+                <w:szCs w:val="21"/>
+              </w:rPr>
+              <w:t>product_id</w:t>
+            </w:r>
+          </w:p>
+        </w:tc>
+        <w:tc>
+          <w:tcPr>
+            <w:tcW w:w="3472" w:type="dxa"/>
+          </w:tcPr>
+          <w:p>
+            <w:pPr>
+              <w:jc w:val="center"/>
+              <w:rPr>
+                <w:b w:val="0"/>
+                <w:sz w:val="21"/>
+                <w:szCs w:val="21"/>
+              </w:rPr>
+            </w:pPr>
+            <w:r>
+              <w:rPr>
+                <w:b w:val="0"/>
+                <w:sz w:val="21"/>
+                <w:szCs w:val="21"/>
+              </w:rPr>
+              <w:t>product_id BETWEEN 10 AND 199</w:t>
+            </w:r>
+          </w:p>
+        </w:tc>
+        <w:tc>
+          <w:tcPr>
+            <w:tcW w:w="3472" w:type="dxa"/>
+          </w:tcPr>
+          <w:p>
+            <w:pPr>
+              <w:jc w:val="center"/>
+              <w:rPr>
+                <w:b w:val="0"/>
+                <w:sz w:val="21"/>
+                <w:szCs w:val="21"/>
+              </w:rPr>
+            </w:pPr>
+            <w:r>
+              <w:rPr>
+                <w:b w:val="0"/>
+                <w:sz w:val="21"/>
+                <w:szCs w:val="21"/>
+              </w:rPr>
+              <w:t>product_id attribute should be in the range of 10-199</w:t>
+            </w:r>
+          </w:p>
+        </w:tc>
+      </w:tr>
+    </w:tbl>
+    <w:p>
+      <w:pPr>
+        <w:pStyle w:val="Content"/>
+        <w:framePr w:hSpace="0" w:wrap="auto" w:vAnchor="margin" w:hAnchor="text" w:yAlign="inline"/>
+      </w:pPr>
+    </w:p>
+    <w:tbl>
+      <w:tblPr>
+        <w:tblStyle w:val="TableGrid"/>
+        <w:tblW w:w="10416" w:type="dxa"/>
+        <w:tblLook w:val="0620" w:firstRow="1" w:lastRow="0" w:firstColumn="0" w:lastColumn="0" w:noHBand="1" w:noVBand="1"/>
+      </w:tblPr>
+      <w:tblGrid>
+        <w:gridCol w:w="3472"/>
+        <w:gridCol w:w="3472"/>
+        <w:gridCol w:w="3472"/>
+      </w:tblGrid>
+      <w:tr>
+        <w:trPr>
+          <w:trHeight w:val="368"/>
+        </w:trPr>
+        <w:tc>
+          <w:tcPr>
+            <w:tcW w:w="10416" w:type="dxa"/>
+            <w:gridSpan w:val="3"/>
+          </w:tcPr>
+          <w:p>
+            <w:pPr>
+              <w:jc w:val="center"/>
+              <w:rPr>
+                <w:szCs w:val="28"/>
+              </w:rPr>
+            </w:pPr>
+            <w:r>
+              <w:rPr>
+                <w:szCs w:val="28"/>
+              </w:rPr>
+              <w:t>MODELS</w:t>
+            </w:r>
+          </w:p>
+        </w:tc>
+      </w:tr>
+      <w:tr>
+        <w:trPr>
+          <w:trHeight w:val="294"/>
+        </w:trPr>
+        <w:tc>
+          <w:tcPr>
+            <w:tcW w:w="3472" w:type="dxa"/>
+          </w:tcPr>
+          <w:p>
+            <w:pPr>
+              <w:jc w:val="center"/>
+              <w:rPr>
+                <w:sz w:val="25"/>
+                <w:szCs w:val="25"/>
+              </w:rPr>
+            </w:pPr>
+            <w:r>
+              <w:rPr>
+                <w:sz w:val="25"/>
+                <w:szCs w:val="25"/>
+              </w:rPr>
+              <w:t>Attribute</w:t>
+            </w:r>
+          </w:p>
+        </w:tc>
+        <w:tc>
+          <w:tcPr>
+            <w:tcW w:w="3472" w:type="dxa"/>
+          </w:tcPr>
+          <w:p>
+            <w:pPr>
+              <w:jc w:val="center"/>
+              <w:rPr>
+                <w:sz w:val="25"/>
+                <w:szCs w:val="25"/>
+              </w:rPr>
+            </w:pPr>
+            <w:r>
+              <w:rPr>
+                <w:sz w:val="25"/>
+                <w:szCs w:val="25"/>
+              </w:rPr>
+              <w:t>Constraint</w:t>
+            </w:r>
+          </w:p>
+        </w:tc>
+        <w:tc>
+          <w:tcPr>
+            <w:tcW w:w="3472" w:type="dxa"/>
+          </w:tcPr>
+          <w:p>
+            <w:pPr>
+              <w:jc w:val="center"/>
+              <w:rPr>
+                <w:sz w:val="25"/>
+                <w:szCs w:val="25"/>
+              </w:rPr>
+            </w:pPr>
+            <w:r>
+              <w:rPr>
+                <w:sz w:val="25"/>
+                <w:szCs w:val="25"/>
+              </w:rPr>
+              <w:t>Description</w:t>
+            </w:r>
+          </w:p>
+        </w:tc>
+      </w:tr>
+      <w:tr>
+        <w:trPr>
+          <w:trHeight w:val="294"/>
+        </w:trPr>
+        <w:tc>
+          <w:tcPr>
+            <w:tcW w:w="3472" w:type="dxa"/>
+          </w:tcPr>
+          <w:p>
+            <w:pPr>
+              <w:jc w:val="center"/>
+              <w:rPr>
+                <w:b w:val="0"/>
+                <w:sz w:val="21"/>
+                <w:szCs w:val="21"/>
+              </w:rPr>
+            </w:pPr>
+            <w:r>
+              <w:rPr>
+                <w:b w:val="0"/>
+                <w:sz w:val="21"/>
+                <w:szCs w:val="21"/>
+              </w:rPr>
+              <w:t>warranty</w:t>
+            </w:r>
+          </w:p>
+        </w:tc>
+        <w:tc>
+          <w:tcPr>
+            <w:tcW w:w="3472" w:type="dxa"/>
+          </w:tcPr>
+          <w:p>
+            <w:pPr>
+              <w:jc w:val="center"/>
+              <w:rPr>
+                <w:b w:val="0"/>
+                <w:sz w:val="21"/>
+                <w:szCs w:val="21"/>
+              </w:rPr>
+            </w:pPr>
+            <w:r>
+              <w:rPr>
+                <w:b w:val="0"/>
+                <w:sz w:val="21"/>
+                <w:szCs w:val="21"/>
+              </w:rPr>
+              <w:t>warranty</w:t>
+            </w:r>
+            <w:r>
+              <w:rPr>
+                <w:b w:val="0"/>
+                <w:sz w:val="21"/>
+                <w:szCs w:val="21"/>
+              </w:rPr>
+              <w:t xml:space="preserve"> BETWEEN </w:t>
+            </w:r>
+            <w:r>
+              <w:rPr>
+                <w:b w:val="0"/>
+                <w:sz w:val="21"/>
+                <w:szCs w:val="21"/>
+              </w:rPr>
+              <w:t>0</w:t>
+            </w:r>
+            <w:r>
+              <w:rPr>
+                <w:b w:val="0"/>
+                <w:sz w:val="21"/>
+                <w:szCs w:val="21"/>
+              </w:rPr>
+              <w:t xml:space="preserve"> AND </w:t>
+            </w:r>
+            <w:r>
+              <w:rPr>
+                <w:b w:val="0"/>
+                <w:sz w:val="21"/>
+                <w:szCs w:val="21"/>
+              </w:rPr>
+              <w:t>4</w:t>
+            </w:r>
+          </w:p>
+        </w:tc>
+        <w:tc>
+          <w:tcPr>
+            <w:tcW w:w="3472" w:type="dxa"/>
+          </w:tcPr>
+          <w:p>
+            <w:pPr>
+              <w:jc w:val="center"/>
+              <w:rPr>
+                <w:b w:val="0"/>
+                <w:sz w:val="21"/>
+                <w:szCs w:val="21"/>
+              </w:rPr>
+            </w:pPr>
+            <w:r>
+              <w:rPr>
+                <w:b w:val="0"/>
+                <w:sz w:val="21"/>
+                <w:szCs w:val="21"/>
+              </w:rPr>
+              <w:t>warranty attribute should be in the range of 0-4</w:t>
+            </w:r>
+          </w:p>
+        </w:tc>
+      </w:tr>
+    </w:tbl>
+    <w:p>
+      <w:pPr>
+        <w:pStyle w:val="Content"/>
+        <w:framePr w:hSpace="0" w:wrap="auto" w:vAnchor="margin" w:hAnchor="text" w:yAlign="inline"/>
+      </w:pPr>
+    </w:p>
+    <w:tbl>
+      <w:tblPr>
+        <w:tblStyle w:val="TableGrid"/>
+        <w:tblW w:w="10416" w:type="dxa"/>
+        <w:tblLook w:val="0620" w:firstRow="1" w:lastRow="0" w:firstColumn="0" w:lastColumn="0" w:noHBand="1" w:noVBand="1"/>
+      </w:tblPr>
+      <w:tblGrid>
+        <w:gridCol w:w="3472"/>
+        <w:gridCol w:w="3472"/>
+        <w:gridCol w:w="3472"/>
+      </w:tblGrid>
+      <w:tr>
+        <w:trPr>
+          <w:trHeight w:val="368"/>
+        </w:trPr>
+        <w:tc>
+          <w:tcPr>
+            <w:tcW w:w="10416" w:type="dxa"/>
+            <w:gridSpan w:val="3"/>
+          </w:tcPr>
+          <w:p>
+            <w:pPr>
+              <w:jc w:val="center"/>
+              <w:rPr>
+                <w:szCs w:val="28"/>
+              </w:rPr>
+            </w:pPr>
+            <w:r>
+              <w:rPr>
+                <w:szCs w:val="28"/>
+              </w:rPr>
+              <w:t>ASSOCIATES</w:t>
+            </w:r>
+          </w:p>
+        </w:tc>
+      </w:tr>
+      <w:tr>
+        <w:trPr>
+          <w:trHeight w:val="294"/>
+        </w:trPr>
+        <w:tc>
+          <w:tcPr>
+            <w:tcW w:w="3472" w:type="dxa"/>
+          </w:tcPr>
+          <w:p>
+            <w:pPr>
+              <w:jc w:val="center"/>
+              <w:rPr>
+                <w:sz w:val="25"/>
+                <w:szCs w:val="25"/>
+              </w:rPr>
+            </w:pPr>
+            <w:r>
+              <w:rPr>
+                <w:sz w:val="25"/>
+                <w:szCs w:val="25"/>
+              </w:rPr>
+              <w:t>Attribute</w:t>
+            </w:r>
+          </w:p>
+        </w:tc>
+        <w:tc>
+          <w:tcPr>
+            <w:tcW w:w="3472" w:type="dxa"/>
+          </w:tcPr>
+          <w:p>
+            <w:pPr>
+              <w:jc w:val="center"/>
+              <w:rPr>
+                <w:sz w:val="25"/>
+                <w:szCs w:val="25"/>
+              </w:rPr>
+            </w:pPr>
+            <w:r>
+              <w:rPr>
+                <w:sz w:val="25"/>
+                <w:szCs w:val="25"/>
+              </w:rPr>
+              <w:t>Constraint</w:t>
+            </w:r>
+          </w:p>
+        </w:tc>
+        <w:tc>
+          <w:tcPr>
+            <w:tcW w:w="3472" w:type="dxa"/>
+          </w:tcPr>
+          <w:p>
+            <w:pPr>
+              <w:jc w:val="center"/>
+              <w:rPr>
+                <w:sz w:val="25"/>
+                <w:szCs w:val="25"/>
+              </w:rPr>
+            </w:pPr>
+            <w:r>
+              <w:rPr>
+                <w:sz w:val="25"/>
+                <w:szCs w:val="25"/>
+              </w:rPr>
+              <w:t>Description</w:t>
+            </w:r>
+          </w:p>
+        </w:tc>
+      </w:tr>
+      <w:tr>
+        <w:trPr>
+          <w:trHeight w:val="294"/>
+        </w:trPr>
+        <w:tc>
+          <w:tcPr>
+            <w:tcW w:w="3472" w:type="dxa"/>
+          </w:tcPr>
+          <w:p>
+            <w:pPr>
+              <w:jc w:val="center"/>
+              <w:rPr>
+                <w:b w:val="0"/>
+                <w:sz w:val="21"/>
+                <w:szCs w:val="21"/>
+              </w:rPr>
+            </w:pPr>
+            <w:r>
+              <w:rPr>
+                <w:b w:val="0"/>
+                <w:sz w:val="21"/>
+                <w:szCs w:val="21"/>
+              </w:rPr>
+              <w:t>joining_date</w:t>
+            </w:r>
+          </w:p>
+        </w:tc>
+        <w:tc>
+          <w:tcPr>
+            <w:tcW w:w="3472" w:type="dxa"/>
+          </w:tcPr>
+          <w:p>
+            <w:pPr>
+              <w:jc w:val="center"/>
+              <w:rPr>
+                <w:b w:val="0"/>
+                <w:sz w:val="21"/>
+                <w:szCs w:val="21"/>
+              </w:rPr>
+            </w:pPr>
+            <w:r>
+              <w:rPr>
+                <w:b w:val="0"/>
+                <w:sz w:val="21"/>
+                <w:szCs w:val="21"/>
+              </w:rPr>
+              <w:t>joining_date &gt;= '2020-01-01'</w:t>
+            </w:r>
+          </w:p>
+        </w:tc>
+        <w:tc>
+          <w:tcPr>
+            <w:tcW w:w="3472" w:type="dxa"/>
+          </w:tcPr>
+          <w:p>
+            <w:pPr>
+              <w:jc w:val="center"/>
+              <w:rPr>
+                <w:b w:val="0"/>
+                <w:sz w:val="21"/>
+                <w:szCs w:val="21"/>
+              </w:rPr>
+            </w:pPr>
+            <w:r>
+              <w:rPr>
+                <w:b w:val="0"/>
+                <w:sz w:val="21"/>
+                <w:szCs w:val="21"/>
+              </w:rPr>
+              <w:t>joining_date attribute should be after 1</w:t>
+            </w:r>
+            <w:r>
+              <w:rPr>
+                <w:b w:val="0"/>
+                <w:sz w:val="21"/>
+                <w:szCs w:val="21"/>
+                <w:vertAlign w:val="superscript"/>
+              </w:rPr>
+              <w:t>st</w:t>
+            </w:r>
+            <w:r>
+              <w:rPr>
+                <w:b w:val="0"/>
+                <w:sz w:val="21"/>
+                <w:szCs w:val="21"/>
+              </w:rPr>
+              <w:t xml:space="preserve"> January of 2021</w:t>
+            </w:r>
+          </w:p>
+        </w:tc>
+      </w:tr>
+    </w:tbl>
+    <w:p>
+      <w:pPr>
+        <w:pStyle w:val="Content"/>
+        <w:framePr w:hSpace="0" w:wrap="auto" w:vAnchor="margin" w:hAnchor="text" w:yAlign="inline"/>
+      </w:pPr>
+    </w:p>
+    <w:tbl>
+      <w:tblPr>
+        <w:tblStyle w:val="TableGrid"/>
+        <w:tblW w:w="10416" w:type="dxa"/>
+        <w:tblLook w:val="0620" w:firstRow="1" w:lastRow="0" w:firstColumn="0" w:lastColumn="0" w:noHBand="1" w:noVBand="1"/>
+      </w:tblPr>
+      <w:tblGrid>
+        <w:gridCol w:w="3472"/>
+        <w:gridCol w:w="3472"/>
+        <w:gridCol w:w="3472"/>
+      </w:tblGrid>
+      <w:tr>
+        <w:trPr>
+          <w:trHeight w:val="368"/>
+        </w:trPr>
+        <w:tc>
+          <w:tcPr>
+            <w:tcW w:w="10416" w:type="dxa"/>
+            <w:gridSpan w:val="3"/>
+          </w:tcPr>
+          <w:p>
+            <w:pPr>
+              <w:jc w:val="center"/>
+              <w:rPr>
+                <w:szCs w:val="28"/>
+              </w:rPr>
+            </w:pPr>
+            <w:r>
+              <w:rPr>
+                <w:szCs w:val="28"/>
+              </w:rPr>
+              <w:t>CUSTOMERS</w:t>
+            </w:r>
+          </w:p>
+        </w:tc>
+      </w:tr>
+      <w:tr>
+        <w:trPr>
+          <w:trHeight w:val="294"/>
+        </w:trPr>
+        <w:tc>
+          <w:tcPr>
+            <w:tcW w:w="3472" w:type="dxa"/>
+          </w:tcPr>
+          <w:p>
+            <w:pPr>
+              <w:jc w:val="center"/>
+              <w:rPr>
+                <w:sz w:val="25"/>
+                <w:szCs w:val="25"/>
+              </w:rPr>
+            </w:pPr>
+            <w:r>
+              <w:rPr>
+                <w:sz w:val="25"/>
+                <w:szCs w:val="25"/>
+              </w:rPr>
+              <w:t>Attribute</w:t>
+            </w:r>
+          </w:p>
+        </w:tc>
+        <w:tc>
+          <w:tcPr>
+            <w:tcW w:w="3472" w:type="dxa"/>
+          </w:tcPr>
+          <w:p>
+            <w:pPr>
+              <w:jc w:val="center"/>
+              <w:rPr>
+                <w:sz w:val="25"/>
+                <w:szCs w:val="25"/>
+              </w:rPr>
+            </w:pPr>
+            <w:r>
+              <w:rPr>
+                <w:sz w:val="25"/>
+                <w:szCs w:val="25"/>
+              </w:rPr>
+              <w:t>Constraint</w:t>
+            </w:r>
+          </w:p>
+        </w:tc>
+        <w:tc>
+          <w:tcPr>
+            <w:tcW w:w="3472" w:type="dxa"/>
+          </w:tcPr>
+          <w:p>
+            <w:pPr>
+              <w:jc w:val="center"/>
+              <w:rPr>
+                <w:sz w:val="25"/>
+                <w:szCs w:val="25"/>
+              </w:rPr>
+            </w:pPr>
+            <w:r>
+              <w:rPr>
+                <w:sz w:val="25"/>
+                <w:szCs w:val="25"/>
+              </w:rPr>
+              <w:t>Description</w:t>
+            </w:r>
+          </w:p>
+        </w:tc>
+      </w:tr>
+      <w:tr>
+        <w:trPr>
+          <w:trHeight w:val="294"/>
+        </w:trPr>
+        <w:tc>
+          <w:tcPr>
+            <w:tcW w:w="3472" w:type="dxa"/>
+          </w:tcPr>
+          <w:p>
+            <w:pPr>
+              <w:jc w:val="center"/>
+              <w:rPr>
+                <w:b w:val="0"/>
+                <w:sz w:val="21"/>
+                <w:szCs w:val="21"/>
+              </w:rPr>
+            </w:pPr>
+            <w:r>
+              <w:rPr>
+                <w:b w:val="0"/>
+                <w:sz w:val="21"/>
+                <w:szCs w:val="21"/>
+              </w:rPr>
+              <w:t>joining_date</w:t>
+            </w:r>
+          </w:p>
+        </w:tc>
+        <w:tc>
+          <w:tcPr>
+            <w:tcW w:w="3472" w:type="dxa"/>
+          </w:tcPr>
+          <w:p>
+            <w:pPr>
+              <w:jc w:val="center"/>
+              <w:rPr>
+                <w:b w:val="0"/>
+                <w:sz w:val="21"/>
+                <w:szCs w:val="21"/>
+              </w:rPr>
+            </w:pPr>
+            <w:r>
+              <w:rPr>
+                <w:b w:val="0"/>
+                <w:sz w:val="21"/>
+                <w:szCs w:val="21"/>
+              </w:rPr>
+              <w:t>joining_date &gt;= '2020-01-01'</w:t>
+            </w:r>
+          </w:p>
+        </w:tc>
+        <w:tc>
+          <w:tcPr>
+            <w:tcW w:w="3472" w:type="dxa"/>
+          </w:tcPr>
+          <w:p>
+            <w:pPr>
+              <w:jc w:val="center"/>
+              <w:rPr>
+                <w:b w:val="0"/>
+                <w:sz w:val="21"/>
+                <w:szCs w:val="21"/>
+              </w:rPr>
+            </w:pPr>
+            <w:r>
+              <w:rPr>
+                <w:b w:val="0"/>
+                <w:sz w:val="21"/>
+                <w:szCs w:val="21"/>
+              </w:rPr>
+              <w:t>joining_date attribute should be after 1</w:t>
+            </w:r>
+            <w:r>
+              <w:rPr>
+                <w:b w:val="0"/>
+                <w:sz w:val="21"/>
+                <w:szCs w:val="21"/>
+                <w:vertAlign w:val="superscript"/>
+              </w:rPr>
+              <w:t>st</w:t>
+            </w:r>
+            <w:r>
+              <w:rPr>
+                <w:b w:val="0"/>
+                <w:sz w:val="21"/>
+                <w:szCs w:val="21"/>
+              </w:rPr>
+              <w:t xml:space="preserve"> January of 2021</w:t>
+            </w:r>
+          </w:p>
+        </w:tc>
+      </w:tr>
+    </w:tbl>
+    <w:p>
+      <w:pPr>
+        <w:pStyle w:val="Content"/>
+        <w:framePr w:hSpace="0" w:wrap="auto" w:vAnchor="margin" w:hAnchor="text" w:yAlign="inline"/>
+      </w:pPr>
     </w:p>
     <w:p>
       <w:pPr>
-        <w:pStyle w:val="Content"/>
-        <w:framePr w:hSpace="0" w:wrap="auto" w:vAnchor="margin" w:hAnchor="text" w:yAlign="inline"/>
-      </w:pPr>
-      <w:bookmarkStart w:id="14" w:name="_GoBack"/>
-      <w:bookmarkEnd w:id="14"/>
-      <w:r>
-        <w:br/>
-      </w:r>
-      <w:r>
-        <w:br/>
+        <w:pStyle w:val="Heading1"/>
+        <w:framePr w:wrap="around"/>
+      </w:pPr>
+      <w:bookmarkStart w:id="15" w:name="_Business_Constraints"/>
+      <w:bookmarkEnd w:id="15"/>
+      <w:r>
+        <w:t>Business Constraints</w:t>
       </w:r>
     </w:p>
+    <w:p/>
     <w:sectPr>
       <w:headerReference w:type="even" r:id="rId21"/>
       <w:headerReference w:type="default" r:id="rId22"/>
@@ -10635,7 +11179,7 @@
         <w:sz w:val="20"/>
         <w:szCs w:val="20"/>
       </w:rPr>
-      <w:t>9</w:t>
+      <w:t>10</w:t>
     </w:r>
     <w:r>
       <w:rPr>
@@ -10805,7 +11349,7 @@
                                     <w:noProof/>
                                     <w:sz w:val="32"/>
                                   </w:rPr>
-                                  <w:t>9</w:t>
+                                  <w:t>10</w:t>
                                 </w:r>
                                 <w:r>
                                   <w:rPr>
@@ -10873,7 +11417,7 @@
                               <w:noProof/>
                               <w:sz w:val="32"/>
                             </w:rPr>
-                            <w:t>9</w:t>
+                            <w:t>10</w:t>
                           </w:r>
                           <w:r>
                             <w:rPr>
@@ -14621,11 +15165,13 @@
     <w:autoRedefine/>
     <w:uiPriority w:val="39"/>
     <w:unhideWhenUsed/>
-    <w:rsid w:val="007057F4"/>
+    <w:rsid w:val="007237DC"/>
     <w:pPr>
       <w:spacing w:after="100"/>
-      <w:ind w:left="560"/>
     </w:pPr>
+    <w:rPr>
+      <w:bCs/>
+    </w:rPr>
   </w:style>
   <w:style w:type="character" w:styleId="Hyperlink">
     <w:name w:val="Hyperlink"/>
@@ -14968,6 +15514,7 @@
   <w:rsids>
     <w:rsidRoot w:val="00EA79CC"/>
     <w:rsid w:val="00003736"/>
+    <w:rsid w:val="00013F46"/>
     <w:rsid w:val="0006611B"/>
     <w:rsid w:val="0007327F"/>
     <w:rsid w:val="000A2B63"/>
@@ -14979,6 +15526,7 @@
     <w:rsid w:val="00502DAF"/>
     <w:rsid w:val="0056713C"/>
     <w:rsid w:val="005D6B85"/>
+    <w:rsid w:val="006A435C"/>
     <w:rsid w:val="00725801"/>
     <w:rsid w:val="0099069E"/>
     <w:rsid w:val="00A17CE7"/>
@@ -15687,7 +16235,7 @@
 </file>
 
 <file path=customXml/itemProps1.xml><?xml version="1.0" encoding="utf-8"?>
-<ds:datastoreItem xmlns:ds="http://schemas.openxmlformats.org/officeDocument/2006/customXml" ds:itemID="{B908A504-1FD2-4F5B-A1C5-1146A560BA44}">
+<ds:datastoreItem xmlns:ds="http://schemas.openxmlformats.org/officeDocument/2006/customXml" ds:itemID="{8DD9C136-7DFC-4ACE-9AB8-18A3C27BC8A9}">
   <ds:schemaRefs>
     <ds:schemaRef ds:uri="http://schemas.openxmlformats.org/officeDocument/2006/bibliography"/>
   </ds:schemaRefs>

</xml_diff>